<commit_message>
End five lection Hibernateand JDBC
</commit_message>
<xml_diff>
--- a/Hibernate course.docx
+++ b/Hibernate course.docx
@@ -247,12 +247,14 @@
         <w:shd w:val="clear" w:color="auto" w:fill="2B2B2B"/>
         <w:rPr>
           <w:color w:val="A9B7C6"/>
+          <w:sz w:val="28"/>
           <w:lang w:val="en-US"/>
         </w:rPr>
       </w:pPr>
       <w:r>
         <w:rPr>
           <w:color w:val="E8BF6A"/>
+          <w:sz w:val="28"/>
           <w:lang w:val="en-US"/>
         </w:rPr>
         <w:t>&lt;</w:t>
@@ -261,6 +263,7 @@
       <w:r>
         <w:rPr>
           <w:color w:val="E8BF6A"/>
+          <w:sz w:val="28"/>
           <w:lang w:val="en-US"/>
         </w:rPr>
         <w:t>properties</w:t>
@@ -269,6 +272,7 @@
       <w:r>
         <w:rPr>
           <w:color w:val="E8BF6A"/>
+          <w:sz w:val="28"/>
           <w:lang w:val="en-US"/>
         </w:rPr>
         <w:t>&gt;</w:t>
@@ -276,6 +280,7 @@
       <w:r>
         <w:rPr>
           <w:color w:val="E8BF6A"/>
+          <w:sz w:val="28"/>
           <w:lang w:val="en-US"/>
         </w:rPr>
         <w:br/>
@@ -285,6 +290,7 @@
       <w:r>
         <w:rPr>
           <w:color w:val="E8BF6A"/>
+          <w:sz w:val="28"/>
           <w:lang w:val="en-US"/>
         </w:rPr>
         <w:t>maven.compiler.source</w:t>
@@ -293,6 +299,7 @@
       <w:r>
         <w:rPr>
           <w:color w:val="E8BF6A"/>
+          <w:sz w:val="28"/>
           <w:lang w:val="en-US"/>
         </w:rPr>
         <w:t>&gt;</w:t>
@@ -300,6 +307,7 @@
       <w:r>
         <w:rPr>
           <w:color w:val="A9B7C6"/>
+          <w:sz w:val="28"/>
           <w:lang w:val="en-US"/>
         </w:rPr>
         <w:t>1.8</w:t>
@@ -307,6 +315,7 @@
       <w:r>
         <w:rPr>
           <w:color w:val="E8BF6A"/>
+          <w:sz w:val="28"/>
           <w:lang w:val="en-US"/>
         </w:rPr>
         <w:t>&lt;/</w:t>
@@ -315,6 +324,7 @@
       <w:r>
         <w:rPr>
           <w:color w:val="E8BF6A"/>
+          <w:sz w:val="28"/>
           <w:lang w:val="en-US"/>
         </w:rPr>
         <w:t>maven.compiler.source</w:t>
@@ -323,6 +333,7 @@
       <w:r>
         <w:rPr>
           <w:color w:val="E8BF6A"/>
+          <w:sz w:val="28"/>
           <w:lang w:val="en-US"/>
         </w:rPr>
         <w:t>&gt;</w:t>
@@ -330,6 +341,7 @@
       <w:r>
         <w:rPr>
           <w:color w:val="E8BF6A"/>
+          <w:sz w:val="28"/>
           <w:lang w:val="en-US"/>
         </w:rPr>
         <w:br/>
@@ -339,6 +351,7 @@
       <w:r>
         <w:rPr>
           <w:color w:val="E8BF6A"/>
+          <w:sz w:val="28"/>
           <w:lang w:val="en-US"/>
         </w:rPr>
         <w:t>maven.compiler.target</w:t>
@@ -347,6 +360,7 @@
       <w:r>
         <w:rPr>
           <w:color w:val="E8BF6A"/>
+          <w:sz w:val="28"/>
           <w:lang w:val="en-US"/>
         </w:rPr>
         <w:t>&gt;</w:t>
@@ -354,6 +368,7 @@
       <w:r>
         <w:rPr>
           <w:color w:val="A9B7C6"/>
+          <w:sz w:val="28"/>
           <w:lang w:val="en-US"/>
         </w:rPr>
         <w:t>1.8</w:t>
@@ -361,6 +376,7 @@
       <w:r>
         <w:rPr>
           <w:color w:val="E8BF6A"/>
+          <w:sz w:val="28"/>
           <w:lang w:val="en-US"/>
         </w:rPr>
         <w:t>&lt;/</w:t>
@@ -369,6 +385,7 @@
       <w:r>
         <w:rPr>
           <w:color w:val="E8BF6A"/>
+          <w:sz w:val="28"/>
           <w:lang w:val="en-US"/>
         </w:rPr>
         <w:t>maven.compiler.target</w:t>
@@ -377,6 +394,7 @@
       <w:r>
         <w:rPr>
           <w:color w:val="E8BF6A"/>
+          <w:sz w:val="28"/>
           <w:lang w:val="en-US"/>
         </w:rPr>
         <w:t>&gt;</w:t>
@@ -384,6 +402,7 @@
       <w:r>
         <w:rPr>
           <w:color w:val="E8BF6A"/>
+          <w:sz w:val="28"/>
           <w:lang w:val="en-US"/>
         </w:rPr>
         <w:br/>
@@ -439,8 +458,1096 @@
       </w:pPr>
     </w:p>
     <w:p>
+      <w:r>
+        <w:t>Аннотации</w:t>
+      </w:r>
+    </w:p>
+    <w:p>
       <w:pPr>
         <w:pStyle w:val="a3"/>
+        <w:numPr>
+          <w:ilvl w:val="0"/>
+          <w:numId w:val="2"/>
+        </w:numPr>
+      </w:pPr>
+      <w:r>
+        <w:t>@</w:t>
+      </w:r>
+      <w:proofErr w:type="spellStart"/>
+      <w:r>
+        <w:rPr>
+          <w:lang w:val="en-US"/>
+        </w:rPr>
+        <w:t>DynamicUpdate</w:t>
+      </w:r>
+      <w:proofErr w:type="spellEnd"/>
+      <w:r>
+        <w:t xml:space="preserve"> (</w:t>
+      </w:r>
+      <w:r>
+        <w:t xml:space="preserve">При обновлении записей в БД </w:t>
+      </w:r>
+      <w:r>
+        <w:rPr>
+          <w:lang w:val="en-US"/>
+        </w:rPr>
+        <w:t>Hibernate</w:t>
+      </w:r>
+      <w:r>
+        <w:t xml:space="preserve"> </w:t>
+      </w:r>
+      <w:r>
+        <w:t>не перезаписывает поля, которые остались без изменения</w:t>
+      </w:r>
+      <w:proofErr w:type="gramStart"/>
+      <w:r>
+        <w:t>).</w:t>
+      </w:r>
+      <w:r>
+        <w:t>(</w:t>
+      </w:r>
+      <w:proofErr w:type="gramEnd"/>
+      <w:r>
+        <w:t xml:space="preserve">Это аннотация в </w:t>
+      </w:r>
+      <w:r>
+        <w:rPr>
+          <w:lang w:val="en-US"/>
+        </w:rPr>
+        <w:t>Hibernate</w:t>
+      </w:r>
+      <w:r>
+        <w:t>)</w:t>
+      </w:r>
+    </w:p>
+    <w:p>
+      <w:pPr>
+        <w:pStyle w:val="a3"/>
+      </w:pPr>
+    </w:p>
+    <w:p>
+      <w:pPr>
+        <w:pStyle w:val="a3"/>
+        <w:numPr>
+          <w:ilvl w:val="0"/>
+          <w:numId w:val="2"/>
+        </w:numPr>
+      </w:pPr>
+      <w:r>
+        <w:rPr>
+          <w:lang w:val="en-US"/>
+        </w:rPr>
+        <w:t>@</w:t>
+      </w:r>
+      <w:proofErr w:type="spellStart"/>
+      <w:r>
+        <w:rPr>
+          <w:lang w:val="en-US"/>
+        </w:rPr>
+        <w:t>GeneratedValue</w:t>
+      </w:r>
+      <w:proofErr w:type="spellEnd"/>
+      <w:r>
+        <w:rPr>
+          <w:lang w:val="en-US"/>
+        </w:rPr>
+        <w:t xml:space="preserve">(strategy = </w:t>
+      </w:r>
+      <w:proofErr w:type="spellStart"/>
+      <w:r>
+        <w:rPr>
+          <w:lang w:val="en-US"/>
+        </w:rPr>
+        <w:t>GeneratedType.Identity</w:t>
+      </w:r>
+      <w:proofErr w:type="spellEnd"/>
+      <w:r>
+        <w:rPr>
+          <w:lang w:val="en-US"/>
+        </w:rPr>
+        <w:t>)</w:t>
+      </w:r>
+    </w:p>
+    <w:p>
+      <w:pPr>
+        <w:pStyle w:val="a3"/>
+      </w:pPr>
+      <w:r>
+        <w:t>(</w:t>
+      </w:r>
+      <w:r>
+        <w:t xml:space="preserve">Записывает первичный ключ по </w:t>
+      </w:r>
+      <w:proofErr w:type="gramStart"/>
+      <w:r>
+        <w:t>порядку(</w:t>
+      </w:r>
+      <w:proofErr w:type="gramEnd"/>
+      <w:r>
+        <w:t>авто инкремент</w:t>
+      </w:r>
+      <w:r>
+        <w:t xml:space="preserve">), также существуют другие стратегии </w:t>
+      </w:r>
+      <w:r>
+        <w:rPr>
+          <w:lang w:val="en-US"/>
+        </w:rPr>
+        <w:t>Sequence</w:t>
+      </w:r>
+      <w:r>
+        <w:t xml:space="preserve">, </w:t>
+      </w:r>
+      <w:r>
+        <w:rPr>
+          <w:lang w:val="en-US"/>
+        </w:rPr>
+        <w:t>Auto</w:t>
+      </w:r>
+      <w:r>
+        <w:t>).</w:t>
+      </w:r>
+    </w:p>
+    <w:p>
+      <w:pPr>
+        <w:pStyle w:val="a3"/>
+      </w:pPr>
+    </w:p>
+    <w:p>
+      <w:pPr>
+        <w:shd w:val="clear" w:color="auto" w:fill="2B2B2B"/>
+        <w:tabs>
+          <w:tab w:val="left" w:pos="916"/>
+          <w:tab w:val="left" w:pos="1832"/>
+          <w:tab w:val="left" w:pos="2748"/>
+          <w:tab w:val="left" w:pos="3664"/>
+          <w:tab w:val="left" w:pos="4580"/>
+          <w:tab w:val="left" w:pos="5496"/>
+          <w:tab w:val="left" w:pos="6412"/>
+          <w:tab w:val="left" w:pos="7328"/>
+          <w:tab w:val="left" w:pos="8244"/>
+          <w:tab w:val="left" w:pos="9160"/>
+          <w:tab w:val="left" w:pos="10076"/>
+          <w:tab w:val="left" w:pos="10992"/>
+          <w:tab w:val="left" w:pos="11908"/>
+          <w:tab w:val="left" w:pos="12824"/>
+          <w:tab w:val="left" w:pos="13740"/>
+          <w:tab w:val="left" w:pos="14656"/>
+        </w:tabs>
+        <w:spacing w:line="240" w:lineRule="auto"/>
+        <w:jc w:val="left"/>
+        <w:rPr>
+          <w:rFonts w:ascii="Courier New" w:eastAsia="Times New Roman" w:hAnsi="Courier New" w:cs="Courier New"/>
+          <w:b w:val="0"/>
+          <w:color w:val="A9B7C6"/>
+          <w:sz w:val="28"/>
+          <w:szCs w:val="20"/>
+          <w:lang w:val="en-US" w:eastAsia="ru-RU"/>
+        </w:rPr>
+      </w:pPr>
+      <w:r>
+        <w:rPr>
+          <w:rFonts w:ascii="Courier New" w:eastAsia="Times New Roman" w:hAnsi="Courier New" w:cs="Courier New"/>
+          <w:b w:val="0"/>
+          <w:color w:val="BBB529"/>
+          <w:sz w:val="28"/>
+          <w:szCs w:val="20"/>
+          <w:lang w:val="en-US" w:eastAsia="ru-RU"/>
+        </w:rPr>
+        <w:lastRenderedPageBreak/>
+        <w:t>@Entity</w:t>
+      </w:r>
+      <w:r>
+        <w:rPr>
+          <w:rFonts w:ascii="Courier New" w:eastAsia="Times New Roman" w:hAnsi="Courier New" w:cs="Courier New"/>
+          <w:b w:val="0"/>
+          <w:color w:val="BBB529"/>
+          <w:sz w:val="28"/>
+          <w:szCs w:val="20"/>
+          <w:lang w:val="en-US" w:eastAsia="ru-RU"/>
+        </w:rPr>
+        <w:br/>
+      </w:r>
+      <w:proofErr w:type="gramStart"/>
+      <w:r>
+        <w:rPr>
+          <w:rFonts w:ascii="Courier New" w:eastAsia="Times New Roman" w:hAnsi="Courier New" w:cs="Courier New"/>
+          <w:b w:val="0"/>
+          <w:color w:val="BBB529"/>
+          <w:sz w:val="28"/>
+          <w:szCs w:val="20"/>
+          <w:lang w:val="en-US" w:eastAsia="ru-RU"/>
+        </w:rPr>
+        <w:t>@Table</w:t>
+      </w:r>
+      <w:r>
+        <w:rPr>
+          <w:rFonts w:ascii="Courier New" w:eastAsia="Times New Roman" w:hAnsi="Courier New" w:cs="Courier New"/>
+          <w:b w:val="0"/>
+          <w:color w:val="A9B7C6"/>
+          <w:sz w:val="28"/>
+          <w:szCs w:val="20"/>
+          <w:lang w:val="en-US" w:eastAsia="ru-RU"/>
+        </w:rPr>
+        <w:t>(</w:t>
+      </w:r>
+      <w:proofErr w:type="gramEnd"/>
+      <w:r>
+        <w:rPr>
+          <w:rFonts w:ascii="Courier New" w:eastAsia="Times New Roman" w:hAnsi="Courier New" w:cs="Courier New"/>
+          <w:b w:val="0"/>
+          <w:color w:val="A9B7C6"/>
+          <w:sz w:val="28"/>
+          <w:szCs w:val="20"/>
+          <w:lang w:val="en-US" w:eastAsia="ru-RU"/>
+        </w:rPr>
+        <w:t xml:space="preserve">name = </w:t>
+      </w:r>
+      <w:r>
+        <w:rPr>
+          <w:rFonts w:ascii="Courier New" w:eastAsia="Times New Roman" w:hAnsi="Courier New" w:cs="Courier New"/>
+          <w:b w:val="0"/>
+          <w:color w:val="6A8759"/>
+          <w:sz w:val="28"/>
+          <w:szCs w:val="20"/>
+          <w:lang w:val="en-US" w:eastAsia="ru-RU"/>
+        </w:rPr>
+        <w:t>"cars"</w:t>
+      </w:r>
+      <w:r>
+        <w:rPr>
+          <w:rFonts w:ascii="Courier New" w:eastAsia="Times New Roman" w:hAnsi="Courier New" w:cs="Courier New"/>
+          <w:b w:val="0"/>
+          <w:color w:val="A9B7C6"/>
+          <w:sz w:val="28"/>
+          <w:szCs w:val="20"/>
+          <w:lang w:val="en-US" w:eastAsia="ru-RU"/>
+        </w:rPr>
+        <w:t>)</w:t>
+      </w:r>
+      <w:r>
+        <w:rPr>
+          <w:rFonts w:ascii="Courier New" w:eastAsia="Times New Roman" w:hAnsi="Courier New" w:cs="Courier New"/>
+          <w:b w:val="0"/>
+          <w:color w:val="A9B7C6"/>
+          <w:sz w:val="28"/>
+          <w:szCs w:val="20"/>
+          <w:lang w:val="en-US" w:eastAsia="ru-RU"/>
+        </w:rPr>
+        <w:br/>
+      </w:r>
+      <w:r>
+        <w:rPr>
+          <w:rFonts w:ascii="Courier New" w:eastAsia="Times New Roman" w:hAnsi="Courier New" w:cs="Courier New"/>
+          <w:b w:val="0"/>
+          <w:color w:val="BBB529"/>
+          <w:sz w:val="28"/>
+          <w:szCs w:val="20"/>
+          <w:lang w:val="en-US" w:eastAsia="ru-RU"/>
+        </w:rPr>
+        <w:t>@</w:t>
+      </w:r>
+      <w:proofErr w:type="spellStart"/>
+      <w:r>
+        <w:rPr>
+          <w:rFonts w:ascii="Courier New" w:eastAsia="Times New Roman" w:hAnsi="Courier New" w:cs="Courier New"/>
+          <w:b w:val="0"/>
+          <w:color w:val="BBB529"/>
+          <w:sz w:val="28"/>
+          <w:szCs w:val="20"/>
+          <w:lang w:val="en-US" w:eastAsia="ru-RU"/>
+        </w:rPr>
+        <w:t>DynamicUpdate</w:t>
+      </w:r>
+      <w:proofErr w:type="spellEnd"/>
+      <w:r>
+        <w:rPr>
+          <w:rFonts w:ascii="Courier New" w:eastAsia="Times New Roman" w:hAnsi="Courier New" w:cs="Courier New"/>
+          <w:b w:val="0"/>
+          <w:color w:val="BBB529"/>
+          <w:sz w:val="28"/>
+          <w:szCs w:val="20"/>
+          <w:lang w:val="en-US" w:eastAsia="ru-RU"/>
+        </w:rPr>
+        <w:br/>
+      </w:r>
+      <w:r>
+        <w:rPr>
+          <w:rFonts w:ascii="Courier New" w:eastAsia="Times New Roman" w:hAnsi="Courier New" w:cs="Courier New"/>
+          <w:b w:val="0"/>
+          <w:color w:val="CC7832"/>
+          <w:sz w:val="28"/>
+          <w:szCs w:val="20"/>
+          <w:lang w:val="en-US" w:eastAsia="ru-RU"/>
+        </w:rPr>
+        <w:t xml:space="preserve">public class </w:t>
+      </w:r>
+      <w:proofErr w:type="spellStart"/>
+      <w:r>
+        <w:rPr>
+          <w:rFonts w:ascii="Courier New" w:eastAsia="Times New Roman" w:hAnsi="Courier New" w:cs="Courier New"/>
+          <w:b w:val="0"/>
+          <w:color w:val="A9B7C6"/>
+          <w:sz w:val="28"/>
+          <w:szCs w:val="20"/>
+          <w:lang w:val="en-US" w:eastAsia="ru-RU"/>
+        </w:rPr>
+        <w:t>CarsClass</w:t>
+      </w:r>
+      <w:proofErr w:type="spellEnd"/>
+      <w:r>
+        <w:rPr>
+          <w:rFonts w:ascii="Courier New" w:eastAsia="Times New Roman" w:hAnsi="Courier New" w:cs="Courier New"/>
+          <w:b w:val="0"/>
+          <w:color w:val="A9B7C6"/>
+          <w:sz w:val="28"/>
+          <w:szCs w:val="20"/>
+          <w:lang w:val="en-US" w:eastAsia="ru-RU"/>
+        </w:rPr>
+        <w:t xml:space="preserve"> {</w:t>
+      </w:r>
+      <w:r>
+        <w:rPr>
+          <w:rFonts w:ascii="Courier New" w:eastAsia="Times New Roman" w:hAnsi="Courier New" w:cs="Courier New"/>
+          <w:b w:val="0"/>
+          <w:color w:val="A9B7C6"/>
+          <w:sz w:val="28"/>
+          <w:szCs w:val="20"/>
+          <w:lang w:val="en-US" w:eastAsia="ru-RU"/>
+        </w:rPr>
+        <w:br/>
+      </w:r>
+      <w:r>
+        <w:rPr>
+          <w:rFonts w:ascii="Courier New" w:eastAsia="Times New Roman" w:hAnsi="Courier New" w:cs="Courier New"/>
+          <w:b w:val="0"/>
+          <w:color w:val="A9B7C6"/>
+          <w:sz w:val="28"/>
+          <w:szCs w:val="20"/>
+          <w:lang w:val="en-US" w:eastAsia="ru-RU"/>
+        </w:rPr>
+        <w:br/>
+        <w:t xml:space="preserve">    </w:t>
+      </w:r>
+      <w:r>
+        <w:rPr>
+          <w:rFonts w:ascii="Courier New" w:eastAsia="Times New Roman" w:hAnsi="Courier New" w:cs="Courier New"/>
+          <w:b w:val="0"/>
+          <w:color w:val="BBB529"/>
+          <w:sz w:val="28"/>
+          <w:szCs w:val="20"/>
+          <w:lang w:val="en-US" w:eastAsia="ru-RU"/>
+        </w:rPr>
+        <w:t>@Id</w:t>
+      </w:r>
+      <w:r>
+        <w:rPr>
+          <w:rFonts w:ascii="Courier New" w:eastAsia="Times New Roman" w:hAnsi="Courier New" w:cs="Courier New"/>
+          <w:b w:val="0"/>
+          <w:color w:val="BBB529"/>
+          <w:sz w:val="28"/>
+          <w:szCs w:val="20"/>
+          <w:lang w:val="en-US" w:eastAsia="ru-RU"/>
+        </w:rPr>
+        <w:br/>
+        <w:t xml:space="preserve">    @</w:t>
+      </w:r>
+      <w:proofErr w:type="spellStart"/>
+      <w:r>
+        <w:rPr>
+          <w:rFonts w:ascii="Courier New" w:eastAsia="Times New Roman" w:hAnsi="Courier New" w:cs="Courier New"/>
+          <w:b w:val="0"/>
+          <w:color w:val="BBB529"/>
+          <w:sz w:val="28"/>
+          <w:szCs w:val="20"/>
+          <w:lang w:val="en-US" w:eastAsia="ru-RU"/>
+        </w:rPr>
+        <w:t>GeneratedValue</w:t>
+      </w:r>
+      <w:proofErr w:type="spellEnd"/>
+      <w:r>
+        <w:rPr>
+          <w:rFonts w:ascii="Courier New" w:eastAsia="Times New Roman" w:hAnsi="Courier New" w:cs="Courier New"/>
+          <w:b w:val="0"/>
+          <w:color w:val="A9B7C6"/>
+          <w:sz w:val="28"/>
+          <w:szCs w:val="20"/>
+          <w:lang w:val="en-US" w:eastAsia="ru-RU"/>
+        </w:rPr>
+        <w:t xml:space="preserve">(strategy = </w:t>
+      </w:r>
+      <w:proofErr w:type="spellStart"/>
+      <w:r>
+        <w:rPr>
+          <w:rFonts w:ascii="Courier New" w:eastAsia="Times New Roman" w:hAnsi="Courier New" w:cs="Courier New"/>
+          <w:b w:val="0"/>
+          <w:color w:val="A9B7C6"/>
+          <w:sz w:val="28"/>
+          <w:szCs w:val="20"/>
+          <w:lang w:val="en-US" w:eastAsia="ru-RU"/>
+        </w:rPr>
+        <w:t>GenerationType.</w:t>
+      </w:r>
+      <w:r>
+        <w:rPr>
+          <w:rFonts w:ascii="Courier New" w:eastAsia="Times New Roman" w:hAnsi="Courier New" w:cs="Courier New"/>
+          <w:b w:val="0"/>
+          <w:i/>
+          <w:iCs/>
+          <w:color w:val="9876AA"/>
+          <w:sz w:val="28"/>
+          <w:szCs w:val="20"/>
+          <w:lang w:val="en-US" w:eastAsia="ru-RU"/>
+        </w:rPr>
+        <w:t>SEQUENCE</w:t>
+      </w:r>
+      <w:proofErr w:type="spellEnd"/>
+      <w:r>
+        <w:rPr>
+          <w:rFonts w:ascii="Courier New" w:eastAsia="Times New Roman" w:hAnsi="Courier New" w:cs="Courier New"/>
+          <w:b w:val="0"/>
+          <w:color w:val="A9B7C6"/>
+          <w:sz w:val="28"/>
+          <w:szCs w:val="20"/>
+          <w:lang w:val="en-US" w:eastAsia="ru-RU"/>
+        </w:rPr>
+        <w:t>)</w:t>
+      </w:r>
+      <w:r>
+        <w:rPr>
+          <w:rFonts w:ascii="Courier New" w:eastAsia="Times New Roman" w:hAnsi="Courier New" w:cs="Courier New"/>
+          <w:b w:val="0"/>
+          <w:color w:val="A9B7C6"/>
+          <w:sz w:val="28"/>
+          <w:szCs w:val="20"/>
+          <w:lang w:val="en-US" w:eastAsia="ru-RU"/>
+        </w:rPr>
+        <w:br/>
+        <w:t xml:space="preserve">    </w:t>
+      </w:r>
+      <w:r>
+        <w:rPr>
+          <w:rFonts w:ascii="Courier New" w:eastAsia="Times New Roman" w:hAnsi="Courier New" w:cs="Courier New"/>
+          <w:b w:val="0"/>
+          <w:color w:val="CC7832"/>
+          <w:sz w:val="28"/>
+          <w:szCs w:val="20"/>
+          <w:lang w:val="en-US" w:eastAsia="ru-RU"/>
+        </w:rPr>
+        <w:t xml:space="preserve">public </w:t>
+      </w:r>
+      <w:proofErr w:type="spellStart"/>
+      <w:r>
+        <w:rPr>
+          <w:rFonts w:ascii="Courier New" w:eastAsia="Times New Roman" w:hAnsi="Courier New" w:cs="Courier New"/>
+          <w:b w:val="0"/>
+          <w:color w:val="CC7832"/>
+          <w:sz w:val="28"/>
+          <w:szCs w:val="20"/>
+          <w:lang w:val="en-US" w:eastAsia="ru-RU"/>
+        </w:rPr>
+        <w:t>int</w:t>
+      </w:r>
+      <w:proofErr w:type="spellEnd"/>
+      <w:r>
+        <w:rPr>
+          <w:rFonts w:ascii="Courier New" w:eastAsia="Times New Roman" w:hAnsi="Courier New" w:cs="Courier New"/>
+          <w:b w:val="0"/>
+          <w:color w:val="CC7832"/>
+          <w:sz w:val="28"/>
+          <w:szCs w:val="20"/>
+          <w:lang w:val="en-US" w:eastAsia="ru-RU"/>
+        </w:rPr>
+        <w:t xml:space="preserve"> </w:t>
+      </w:r>
+      <w:proofErr w:type="spellStart"/>
+      <w:r>
+        <w:rPr>
+          <w:rFonts w:ascii="Courier New" w:eastAsia="Times New Roman" w:hAnsi="Courier New" w:cs="Courier New"/>
+          <w:b w:val="0"/>
+          <w:color w:val="9876AA"/>
+          <w:sz w:val="28"/>
+          <w:szCs w:val="20"/>
+          <w:lang w:val="en-US" w:eastAsia="ru-RU"/>
+        </w:rPr>
+        <w:t>idCar</w:t>
+      </w:r>
+      <w:proofErr w:type="spellEnd"/>
+      <w:r>
+        <w:rPr>
+          <w:rFonts w:ascii="Courier New" w:eastAsia="Times New Roman" w:hAnsi="Courier New" w:cs="Courier New"/>
+          <w:b w:val="0"/>
+          <w:color w:val="CC7832"/>
+          <w:sz w:val="28"/>
+          <w:szCs w:val="20"/>
+          <w:lang w:val="en-US" w:eastAsia="ru-RU"/>
+        </w:rPr>
+        <w:t>;</w:t>
+      </w:r>
+      <w:r>
+        <w:rPr>
+          <w:rFonts w:ascii="Courier New" w:eastAsia="Times New Roman" w:hAnsi="Courier New" w:cs="Courier New"/>
+          <w:b w:val="0"/>
+          <w:color w:val="CC7832"/>
+          <w:sz w:val="28"/>
+          <w:szCs w:val="20"/>
+          <w:lang w:val="en-US" w:eastAsia="ru-RU"/>
+        </w:rPr>
+        <w:br/>
+        <w:t xml:space="preserve">    public </w:t>
+      </w:r>
+      <w:r>
+        <w:rPr>
+          <w:rFonts w:ascii="Courier New" w:eastAsia="Times New Roman" w:hAnsi="Courier New" w:cs="Courier New"/>
+          <w:b w:val="0"/>
+          <w:color w:val="A9B7C6"/>
+          <w:sz w:val="28"/>
+          <w:szCs w:val="20"/>
+          <w:lang w:val="en-US" w:eastAsia="ru-RU"/>
+        </w:rPr>
+        <w:t xml:space="preserve">String </w:t>
+      </w:r>
+      <w:r>
+        <w:rPr>
+          <w:rFonts w:ascii="Courier New" w:eastAsia="Times New Roman" w:hAnsi="Courier New" w:cs="Courier New"/>
+          <w:b w:val="0"/>
+          <w:color w:val="9876AA"/>
+          <w:sz w:val="28"/>
+          <w:szCs w:val="20"/>
+          <w:lang w:val="en-US" w:eastAsia="ru-RU"/>
+        </w:rPr>
+        <w:t>model</w:t>
+      </w:r>
+      <w:r>
+        <w:rPr>
+          <w:rFonts w:ascii="Courier New" w:eastAsia="Times New Roman" w:hAnsi="Courier New" w:cs="Courier New"/>
+          <w:b w:val="0"/>
+          <w:color w:val="CC7832"/>
+          <w:sz w:val="28"/>
+          <w:szCs w:val="20"/>
+          <w:lang w:val="en-US" w:eastAsia="ru-RU"/>
+        </w:rPr>
+        <w:t>;</w:t>
+      </w:r>
+      <w:r>
+        <w:rPr>
+          <w:rFonts w:ascii="Courier New" w:eastAsia="Times New Roman" w:hAnsi="Courier New" w:cs="Courier New"/>
+          <w:b w:val="0"/>
+          <w:color w:val="CC7832"/>
+          <w:sz w:val="28"/>
+          <w:szCs w:val="20"/>
+          <w:lang w:val="en-US" w:eastAsia="ru-RU"/>
+        </w:rPr>
+        <w:br/>
+        <w:t xml:space="preserve">    public </w:t>
+      </w:r>
+      <w:proofErr w:type="spellStart"/>
+      <w:r>
+        <w:rPr>
+          <w:rFonts w:ascii="Courier New" w:eastAsia="Times New Roman" w:hAnsi="Courier New" w:cs="Courier New"/>
+          <w:b w:val="0"/>
+          <w:color w:val="CC7832"/>
+          <w:sz w:val="28"/>
+          <w:szCs w:val="20"/>
+          <w:lang w:val="en-US" w:eastAsia="ru-RU"/>
+        </w:rPr>
+        <w:t>int</w:t>
+      </w:r>
+      <w:proofErr w:type="spellEnd"/>
+      <w:r>
+        <w:rPr>
+          <w:rFonts w:ascii="Courier New" w:eastAsia="Times New Roman" w:hAnsi="Courier New" w:cs="Courier New"/>
+          <w:b w:val="0"/>
+          <w:color w:val="CC7832"/>
+          <w:sz w:val="28"/>
+          <w:szCs w:val="20"/>
+          <w:lang w:val="en-US" w:eastAsia="ru-RU"/>
+        </w:rPr>
+        <w:t xml:space="preserve"> </w:t>
+      </w:r>
+      <w:r>
+        <w:rPr>
+          <w:rFonts w:ascii="Courier New" w:eastAsia="Times New Roman" w:hAnsi="Courier New" w:cs="Courier New"/>
+          <w:b w:val="0"/>
+          <w:color w:val="9876AA"/>
+          <w:sz w:val="28"/>
+          <w:szCs w:val="20"/>
+          <w:lang w:val="en-US" w:eastAsia="ru-RU"/>
+        </w:rPr>
+        <w:t>cost</w:t>
+      </w:r>
+      <w:r>
+        <w:rPr>
+          <w:rFonts w:ascii="Courier New" w:eastAsia="Times New Roman" w:hAnsi="Courier New" w:cs="Courier New"/>
+          <w:b w:val="0"/>
+          <w:color w:val="CC7832"/>
+          <w:sz w:val="28"/>
+          <w:szCs w:val="20"/>
+          <w:lang w:val="en-US" w:eastAsia="ru-RU"/>
+        </w:rPr>
+        <w:t>;</w:t>
+      </w:r>
+      <w:r>
+        <w:rPr>
+          <w:rFonts w:ascii="Courier New" w:eastAsia="Times New Roman" w:hAnsi="Courier New" w:cs="Courier New"/>
+          <w:b w:val="0"/>
+          <w:color w:val="CC7832"/>
+          <w:sz w:val="28"/>
+          <w:szCs w:val="20"/>
+          <w:lang w:val="en-US" w:eastAsia="ru-RU"/>
+        </w:rPr>
+        <w:br/>
+      </w:r>
+      <w:r>
+        <w:rPr>
+          <w:rFonts w:ascii="Courier New" w:eastAsia="Times New Roman" w:hAnsi="Courier New" w:cs="Courier New"/>
+          <w:b w:val="0"/>
+          <w:color w:val="CC7832"/>
+          <w:sz w:val="28"/>
+          <w:szCs w:val="20"/>
+          <w:lang w:val="en-US" w:eastAsia="ru-RU"/>
+        </w:rPr>
+        <w:br/>
+      </w:r>
+      <w:r>
+        <w:rPr>
+          <w:rFonts w:ascii="Courier New" w:eastAsia="Times New Roman" w:hAnsi="Courier New" w:cs="Courier New"/>
+          <w:b w:val="0"/>
+          <w:color w:val="CC7832"/>
+          <w:sz w:val="28"/>
+          <w:szCs w:val="20"/>
+          <w:lang w:val="en-US" w:eastAsia="ru-RU"/>
+        </w:rPr>
+        <w:br/>
+        <w:t xml:space="preserve">    public void </w:t>
+      </w:r>
+      <w:proofErr w:type="spellStart"/>
+      <w:r>
+        <w:rPr>
+          <w:rFonts w:ascii="Courier New" w:eastAsia="Times New Roman" w:hAnsi="Courier New" w:cs="Courier New"/>
+          <w:b w:val="0"/>
+          <w:color w:val="FFC66D"/>
+          <w:sz w:val="28"/>
+          <w:szCs w:val="20"/>
+          <w:lang w:val="en-US" w:eastAsia="ru-RU"/>
+        </w:rPr>
+        <w:t>setAllParam</w:t>
+      </w:r>
+      <w:proofErr w:type="spellEnd"/>
+      <w:r>
+        <w:rPr>
+          <w:rFonts w:ascii="Courier New" w:eastAsia="Times New Roman" w:hAnsi="Courier New" w:cs="Courier New"/>
+          <w:b w:val="0"/>
+          <w:color w:val="A9B7C6"/>
+          <w:sz w:val="28"/>
+          <w:szCs w:val="20"/>
+          <w:lang w:val="en-US" w:eastAsia="ru-RU"/>
+        </w:rPr>
+        <w:t>(</w:t>
+      </w:r>
+      <w:proofErr w:type="spellStart"/>
+      <w:r>
+        <w:rPr>
+          <w:rFonts w:ascii="Courier New" w:eastAsia="Times New Roman" w:hAnsi="Courier New" w:cs="Courier New"/>
+          <w:b w:val="0"/>
+          <w:color w:val="CC7832"/>
+          <w:sz w:val="28"/>
+          <w:szCs w:val="20"/>
+          <w:lang w:val="en-US" w:eastAsia="ru-RU"/>
+        </w:rPr>
+        <w:t>int</w:t>
+      </w:r>
+      <w:proofErr w:type="spellEnd"/>
+      <w:r>
+        <w:rPr>
+          <w:rFonts w:ascii="Courier New" w:eastAsia="Times New Roman" w:hAnsi="Courier New" w:cs="Courier New"/>
+          <w:b w:val="0"/>
+          <w:color w:val="CC7832"/>
+          <w:sz w:val="28"/>
+          <w:szCs w:val="20"/>
+          <w:lang w:val="en-US" w:eastAsia="ru-RU"/>
+        </w:rPr>
+        <w:t xml:space="preserve"> </w:t>
+      </w:r>
+      <w:r>
+        <w:rPr>
+          <w:rFonts w:ascii="Courier New" w:eastAsia="Times New Roman" w:hAnsi="Courier New" w:cs="Courier New"/>
+          <w:b w:val="0"/>
+          <w:color w:val="A9B7C6"/>
+          <w:sz w:val="28"/>
+          <w:szCs w:val="20"/>
+          <w:lang w:val="en-US" w:eastAsia="ru-RU"/>
+        </w:rPr>
+        <w:t>id</w:t>
+      </w:r>
+      <w:r>
+        <w:rPr>
+          <w:rFonts w:ascii="Courier New" w:eastAsia="Times New Roman" w:hAnsi="Courier New" w:cs="Courier New"/>
+          <w:b w:val="0"/>
+          <w:color w:val="CC7832"/>
+          <w:sz w:val="28"/>
+          <w:szCs w:val="20"/>
+          <w:lang w:val="en-US" w:eastAsia="ru-RU"/>
+        </w:rPr>
+        <w:t xml:space="preserve">, </w:t>
+      </w:r>
+      <w:r>
+        <w:rPr>
+          <w:rFonts w:ascii="Courier New" w:eastAsia="Times New Roman" w:hAnsi="Courier New" w:cs="Courier New"/>
+          <w:b w:val="0"/>
+          <w:color w:val="A9B7C6"/>
+          <w:sz w:val="28"/>
+          <w:szCs w:val="20"/>
+          <w:lang w:val="en-US" w:eastAsia="ru-RU"/>
+        </w:rPr>
+        <w:t>String model</w:t>
+      </w:r>
+      <w:r>
+        <w:rPr>
+          <w:rFonts w:ascii="Courier New" w:eastAsia="Times New Roman" w:hAnsi="Courier New" w:cs="Courier New"/>
+          <w:b w:val="0"/>
+          <w:color w:val="CC7832"/>
+          <w:sz w:val="28"/>
+          <w:szCs w:val="20"/>
+          <w:lang w:val="en-US" w:eastAsia="ru-RU"/>
+        </w:rPr>
+        <w:t xml:space="preserve">, </w:t>
+      </w:r>
+      <w:proofErr w:type="spellStart"/>
+      <w:r>
+        <w:rPr>
+          <w:rFonts w:ascii="Courier New" w:eastAsia="Times New Roman" w:hAnsi="Courier New" w:cs="Courier New"/>
+          <w:b w:val="0"/>
+          <w:color w:val="CC7832"/>
+          <w:sz w:val="28"/>
+          <w:szCs w:val="20"/>
+          <w:lang w:val="en-US" w:eastAsia="ru-RU"/>
+        </w:rPr>
+        <w:t>int</w:t>
+      </w:r>
+      <w:proofErr w:type="spellEnd"/>
+      <w:r>
+        <w:rPr>
+          <w:rFonts w:ascii="Courier New" w:eastAsia="Times New Roman" w:hAnsi="Courier New" w:cs="Courier New"/>
+          <w:b w:val="0"/>
+          <w:color w:val="CC7832"/>
+          <w:sz w:val="28"/>
+          <w:szCs w:val="20"/>
+          <w:lang w:val="en-US" w:eastAsia="ru-RU"/>
+        </w:rPr>
+        <w:t xml:space="preserve"> </w:t>
+      </w:r>
+      <w:r>
+        <w:rPr>
+          <w:rFonts w:ascii="Courier New" w:eastAsia="Times New Roman" w:hAnsi="Courier New" w:cs="Courier New"/>
+          <w:b w:val="0"/>
+          <w:color w:val="A9B7C6"/>
+          <w:sz w:val="28"/>
+          <w:szCs w:val="20"/>
+          <w:lang w:val="en-US" w:eastAsia="ru-RU"/>
+        </w:rPr>
+        <w:t>cost){</w:t>
+      </w:r>
+      <w:r>
+        <w:rPr>
+          <w:rFonts w:ascii="Courier New" w:eastAsia="Times New Roman" w:hAnsi="Courier New" w:cs="Courier New"/>
+          <w:b w:val="0"/>
+          <w:color w:val="A9B7C6"/>
+          <w:sz w:val="28"/>
+          <w:szCs w:val="20"/>
+          <w:lang w:val="en-US" w:eastAsia="ru-RU"/>
+        </w:rPr>
+        <w:br/>
+        <w:t xml:space="preserve">        </w:t>
+      </w:r>
+      <w:proofErr w:type="spellStart"/>
+      <w:r>
+        <w:rPr>
+          <w:rFonts w:ascii="Courier New" w:eastAsia="Times New Roman" w:hAnsi="Courier New" w:cs="Courier New"/>
+          <w:b w:val="0"/>
+          <w:color w:val="CC7832"/>
+          <w:sz w:val="28"/>
+          <w:szCs w:val="20"/>
+          <w:lang w:val="en-US" w:eastAsia="ru-RU"/>
+        </w:rPr>
+        <w:t>this</w:t>
+      </w:r>
+      <w:r>
+        <w:rPr>
+          <w:rFonts w:ascii="Courier New" w:eastAsia="Times New Roman" w:hAnsi="Courier New" w:cs="Courier New"/>
+          <w:b w:val="0"/>
+          <w:color w:val="A9B7C6"/>
+          <w:sz w:val="28"/>
+          <w:szCs w:val="20"/>
+          <w:lang w:val="en-US" w:eastAsia="ru-RU"/>
+        </w:rPr>
+        <w:t>.</w:t>
+      </w:r>
+      <w:r>
+        <w:rPr>
+          <w:rFonts w:ascii="Courier New" w:eastAsia="Times New Roman" w:hAnsi="Courier New" w:cs="Courier New"/>
+          <w:b w:val="0"/>
+          <w:color w:val="9876AA"/>
+          <w:sz w:val="28"/>
+          <w:szCs w:val="20"/>
+          <w:lang w:val="en-US" w:eastAsia="ru-RU"/>
+        </w:rPr>
+        <w:t>idCar</w:t>
+      </w:r>
+      <w:proofErr w:type="spellEnd"/>
+      <w:r>
+        <w:rPr>
+          <w:rFonts w:ascii="Courier New" w:eastAsia="Times New Roman" w:hAnsi="Courier New" w:cs="Courier New"/>
+          <w:b w:val="0"/>
+          <w:color w:val="9876AA"/>
+          <w:sz w:val="28"/>
+          <w:szCs w:val="20"/>
+          <w:lang w:val="en-US" w:eastAsia="ru-RU"/>
+        </w:rPr>
+        <w:t xml:space="preserve"> </w:t>
+      </w:r>
+      <w:r>
+        <w:rPr>
+          <w:rFonts w:ascii="Courier New" w:eastAsia="Times New Roman" w:hAnsi="Courier New" w:cs="Courier New"/>
+          <w:b w:val="0"/>
+          <w:color w:val="A9B7C6"/>
+          <w:sz w:val="28"/>
+          <w:szCs w:val="20"/>
+          <w:lang w:val="en-US" w:eastAsia="ru-RU"/>
+        </w:rPr>
+        <w:t>= id</w:t>
+      </w:r>
+      <w:r>
+        <w:rPr>
+          <w:rFonts w:ascii="Courier New" w:eastAsia="Times New Roman" w:hAnsi="Courier New" w:cs="Courier New"/>
+          <w:b w:val="0"/>
+          <w:color w:val="CC7832"/>
+          <w:sz w:val="28"/>
+          <w:szCs w:val="20"/>
+          <w:lang w:val="en-US" w:eastAsia="ru-RU"/>
+        </w:rPr>
+        <w:t>;</w:t>
+      </w:r>
+      <w:r>
+        <w:rPr>
+          <w:rFonts w:ascii="Courier New" w:eastAsia="Times New Roman" w:hAnsi="Courier New" w:cs="Courier New"/>
+          <w:b w:val="0"/>
+          <w:color w:val="CC7832"/>
+          <w:sz w:val="28"/>
+          <w:szCs w:val="20"/>
+          <w:lang w:val="en-US" w:eastAsia="ru-RU"/>
+        </w:rPr>
+        <w:br/>
+        <w:t xml:space="preserve">        </w:t>
+      </w:r>
+      <w:proofErr w:type="spellStart"/>
+      <w:r>
+        <w:rPr>
+          <w:rFonts w:ascii="Courier New" w:eastAsia="Times New Roman" w:hAnsi="Courier New" w:cs="Courier New"/>
+          <w:b w:val="0"/>
+          <w:color w:val="CC7832"/>
+          <w:sz w:val="28"/>
+          <w:szCs w:val="20"/>
+          <w:lang w:val="en-US" w:eastAsia="ru-RU"/>
+        </w:rPr>
+        <w:t>this</w:t>
+      </w:r>
+      <w:r>
+        <w:rPr>
+          <w:rFonts w:ascii="Courier New" w:eastAsia="Times New Roman" w:hAnsi="Courier New" w:cs="Courier New"/>
+          <w:b w:val="0"/>
+          <w:color w:val="A9B7C6"/>
+          <w:sz w:val="28"/>
+          <w:szCs w:val="20"/>
+          <w:lang w:val="en-US" w:eastAsia="ru-RU"/>
+        </w:rPr>
+        <w:t>.</w:t>
+      </w:r>
+      <w:r>
+        <w:rPr>
+          <w:rFonts w:ascii="Courier New" w:eastAsia="Times New Roman" w:hAnsi="Courier New" w:cs="Courier New"/>
+          <w:b w:val="0"/>
+          <w:color w:val="9876AA"/>
+          <w:sz w:val="28"/>
+          <w:szCs w:val="20"/>
+          <w:lang w:val="en-US" w:eastAsia="ru-RU"/>
+        </w:rPr>
+        <w:t>model</w:t>
+      </w:r>
+      <w:proofErr w:type="spellEnd"/>
+      <w:r>
+        <w:rPr>
+          <w:rFonts w:ascii="Courier New" w:eastAsia="Times New Roman" w:hAnsi="Courier New" w:cs="Courier New"/>
+          <w:b w:val="0"/>
+          <w:color w:val="9876AA"/>
+          <w:sz w:val="28"/>
+          <w:szCs w:val="20"/>
+          <w:lang w:val="en-US" w:eastAsia="ru-RU"/>
+        </w:rPr>
+        <w:t xml:space="preserve"> </w:t>
+      </w:r>
+      <w:r>
+        <w:rPr>
+          <w:rFonts w:ascii="Courier New" w:eastAsia="Times New Roman" w:hAnsi="Courier New" w:cs="Courier New"/>
+          <w:b w:val="0"/>
+          <w:color w:val="A9B7C6"/>
+          <w:sz w:val="28"/>
+          <w:szCs w:val="20"/>
+          <w:lang w:val="en-US" w:eastAsia="ru-RU"/>
+        </w:rPr>
+        <w:t>= model</w:t>
+      </w:r>
+      <w:r>
+        <w:rPr>
+          <w:rFonts w:ascii="Courier New" w:eastAsia="Times New Roman" w:hAnsi="Courier New" w:cs="Courier New"/>
+          <w:b w:val="0"/>
+          <w:color w:val="CC7832"/>
+          <w:sz w:val="28"/>
+          <w:szCs w:val="20"/>
+          <w:lang w:val="en-US" w:eastAsia="ru-RU"/>
+        </w:rPr>
+        <w:t>;</w:t>
+      </w:r>
+      <w:r>
+        <w:rPr>
+          <w:rFonts w:ascii="Courier New" w:eastAsia="Times New Roman" w:hAnsi="Courier New" w:cs="Courier New"/>
+          <w:b w:val="0"/>
+          <w:color w:val="CC7832"/>
+          <w:sz w:val="28"/>
+          <w:szCs w:val="20"/>
+          <w:lang w:val="en-US" w:eastAsia="ru-RU"/>
+        </w:rPr>
+        <w:br/>
+        <w:t xml:space="preserve">        </w:t>
+      </w:r>
+      <w:proofErr w:type="spellStart"/>
+      <w:r>
+        <w:rPr>
+          <w:rFonts w:ascii="Courier New" w:eastAsia="Times New Roman" w:hAnsi="Courier New" w:cs="Courier New"/>
+          <w:b w:val="0"/>
+          <w:color w:val="CC7832"/>
+          <w:sz w:val="28"/>
+          <w:szCs w:val="20"/>
+          <w:lang w:val="en-US" w:eastAsia="ru-RU"/>
+        </w:rPr>
+        <w:t>this</w:t>
+      </w:r>
+      <w:r>
+        <w:rPr>
+          <w:rFonts w:ascii="Courier New" w:eastAsia="Times New Roman" w:hAnsi="Courier New" w:cs="Courier New"/>
+          <w:b w:val="0"/>
+          <w:color w:val="A9B7C6"/>
+          <w:sz w:val="28"/>
+          <w:szCs w:val="20"/>
+          <w:lang w:val="en-US" w:eastAsia="ru-RU"/>
+        </w:rPr>
+        <w:t>.</w:t>
+      </w:r>
+      <w:r>
+        <w:rPr>
+          <w:rFonts w:ascii="Courier New" w:eastAsia="Times New Roman" w:hAnsi="Courier New" w:cs="Courier New"/>
+          <w:b w:val="0"/>
+          <w:color w:val="9876AA"/>
+          <w:sz w:val="28"/>
+          <w:szCs w:val="20"/>
+          <w:lang w:val="en-US" w:eastAsia="ru-RU"/>
+        </w:rPr>
+        <w:t>cost</w:t>
+      </w:r>
+      <w:proofErr w:type="spellEnd"/>
+      <w:r>
+        <w:rPr>
+          <w:rFonts w:ascii="Courier New" w:eastAsia="Times New Roman" w:hAnsi="Courier New" w:cs="Courier New"/>
+          <w:b w:val="0"/>
+          <w:color w:val="9876AA"/>
+          <w:sz w:val="28"/>
+          <w:szCs w:val="20"/>
+          <w:lang w:val="en-US" w:eastAsia="ru-RU"/>
+        </w:rPr>
+        <w:t xml:space="preserve"> </w:t>
+      </w:r>
+      <w:r>
+        <w:rPr>
+          <w:rFonts w:ascii="Courier New" w:eastAsia="Times New Roman" w:hAnsi="Courier New" w:cs="Courier New"/>
+          <w:b w:val="0"/>
+          <w:color w:val="A9B7C6"/>
+          <w:sz w:val="28"/>
+          <w:szCs w:val="20"/>
+          <w:lang w:val="en-US" w:eastAsia="ru-RU"/>
+        </w:rPr>
+        <w:t>= cost</w:t>
+      </w:r>
+      <w:r>
+        <w:rPr>
+          <w:rFonts w:ascii="Courier New" w:eastAsia="Times New Roman" w:hAnsi="Courier New" w:cs="Courier New"/>
+          <w:b w:val="0"/>
+          <w:color w:val="CC7832"/>
+          <w:sz w:val="28"/>
+          <w:szCs w:val="20"/>
+          <w:lang w:val="en-US" w:eastAsia="ru-RU"/>
+        </w:rPr>
+        <w:t>;</w:t>
+      </w:r>
+      <w:r>
+        <w:rPr>
+          <w:rFonts w:ascii="Courier New" w:eastAsia="Times New Roman" w:hAnsi="Courier New" w:cs="Courier New"/>
+          <w:b w:val="0"/>
+          <w:color w:val="CC7832"/>
+          <w:sz w:val="28"/>
+          <w:szCs w:val="20"/>
+          <w:lang w:val="en-US" w:eastAsia="ru-RU"/>
+        </w:rPr>
+        <w:br/>
+        <w:t xml:space="preserve">    </w:t>
+      </w:r>
+      <w:r>
+        <w:rPr>
+          <w:rFonts w:ascii="Courier New" w:eastAsia="Times New Roman" w:hAnsi="Courier New" w:cs="Courier New"/>
+          <w:b w:val="0"/>
+          <w:color w:val="A9B7C6"/>
+          <w:sz w:val="28"/>
+          <w:szCs w:val="20"/>
+          <w:lang w:val="en-US" w:eastAsia="ru-RU"/>
+        </w:rPr>
+        <w:t>}</w:t>
+      </w:r>
+      <w:r>
+        <w:rPr>
+          <w:rFonts w:ascii="Courier New" w:eastAsia="Times New Roman" w:hAnsi="Courier New" w:cs="Courier New"/>
+          <w:b w:val="0"/>
+          <w:color w:val="A9B7C6"/>
+          <w:sz w:val="28"/>
+          <w:szCs w:val="20"/>
+          <w:lang w:val="en-US" w:eastAsia="ru-RU"/>
+        </w:rPr>
+        <w:br/>
+        <w:t>}</w:t>
+      </w:r>
+    </w:p>
+    <w:p>
+      <w:pPr>
+        <w:pStyle w:val="a3"/>
+      </w:pPr>
+      <w:r>
+        <w:t>(Пример для пункта 2)</w:t>
+      </w:r>
+    </w:p>
+    <w:p>
+      <w:pPr>
+        <w:pStyle w:val="a3"/>
+      </w:pPr>
+    </w:p>
+    <w:p>
+      <w:pPr>
+        <w:pStyle w:val="a3"/>
+      </w:pPr>
+    </w:p>
+    <w:p>
+      <w:pPr>
+        <w:pStyle w:val="a3"/>
+        <w:rPr>
+          <w:lang w:val="en-US"/>
+        </w:rPr>
       </w:pPr>
       <w:bookmarkStart w:id="0" w:name="_GoBack"/>
       <w:bookmarkEnd w:id="0"/>
@@ -458,6 +1565,95 @@
 <file path=word/numbering.xml><?xml version="1.0" encoding="utf-8"?>
 <w:numbering xmlns:wpc="http://schemas.microsoft.com/office/word/2010/wordprocessingCanvas" xmlns:cx="http://schemas.microsoft.com/office/drawing/2014/chartex" xmlns:cx1="http://schemas.microsoft.com/office/drawing/2015/9/8/chartex" xmlns:mc="http://schemas.openxmlformats.org/markup-compatibility/2006" xmlns:o="urn:schemas-microsoft-com:office:office" xmlns:r="http://schemas.openxmlformats.org/officeDocument/2006/relationships" xmlns:m="http://schemas.openxmlformats.org/officeDocument/2006/math" xmlns:v="urn:schemas-microsoft-com:vml" xmlns:wp14="http://schemas.microsoft.com/office/word/2010/wordprocessingDrawing" xmlns:wp="http://schemas.openxmlformats.org/drawingml/2006/wordprocessingDrawing" xmlns:w10="urn:schemas-microsoft-com:office:word" xmlns:w="http://schemas.openxmlformats.org/wordprocessingml/2006/main" xmlns:w14="http://schemas.microsoft.com/office/word/2010/wordml" xmlns:w15="http://schemas.microsoft.com/office/word/2012/wordml" xmlns:w16se="http://schemas.microsoft.com/office/word/2015/wordml/symex" xmlns:wpg="http://schemas.microsoft.com/office/word/2010/wordprocessingGroup" xmlns:wpi="http://schemas.microsoft.com/office/word/2010/wordprocessingInk" xmlns:wne="http://schemas.microsoft.com/office/word/2006/wordml" xmlns:wps="http://schemas.microsoft.com/office/word/2010/wordprocessingShape" mc:Ignorable="w14 w15 w16se wp14">
   <w:abstractNum w:abstractNumId="0" w15:restartNumberingAfterBreak="0">
+    <w:nsid w:val="436F3645"/>
+    <w:multiLevelType w:val="hybridMultilevel"/>
+    <w:tmpl w:val="EAB25DBA"/>
+    <w:lvl w:ilvl="0" w:tplc="19ECC862">
+      <w:start w:val="1"/>
+      <w:numFmt w:val="decimal"/>
+      <w:lvlText w:val="%1."/>
+      <w:lvlJc w:val="left"/>
+      <w:pPr>
+        <w:ind w:left="1069" w:hanging="360"/>
+      </w:pPr>
+      <w:rPr>
+        <w:rFonts w:hint="default"/>
+      </w:rPr>
+    </w:lvl>
+    <w:lvl w:ilvl="1" w:tplc="04190019" w:tentative="1">
+      <w:start w:val="1"/>
+      <w:numFmt w:val="lowerLetter"/>
+      <w:lvlText w:val="%2."/>
+      <w:lvlJc w:val="left"/>
+      <w:pPr>
+        <w:ind w:left="1789" w:hanging="360"/>
+      </w:pPr>
+    </w:lvl>
+    <w:lvl w:ilvl="2" w:tplc="0419001B" w:tentative="1">
+      <w:start w:val="1"/>
+      <w:numFmt w:val="lowerRoman"/>
+      <w:lvlText w:val="%3."/>
+      <w:lvlJc w:val="right"/>
+      <w:pPr>
+        <w:ind w:left="2509" w:hanging="180"/>
+      </w:pPr>
+    </w:lvl>
+    <w:lvl w:ilvl="3" w:tplc="0419000F" w:tentative="1">
+      <w:start w:val="1"/>
+      <w:numFmt w:val="decimal"/>
+      <w:lvlText w:val="%4."/>
+      <w:lvlJc w:val="left"/>
+      <w:pPr>
+        <w:ind w:left="3229" w:hanging="360"/>
+      </w:pPr>
+    </w:lvl>
+    <w:lvl w:ilvl="4" w:tplc="04190019" w:tentative="1">
+      <w:start w:val="1"/>
+      <w:numFmt w:val="lowerLetter"/>
+      <w:lvlText w:val="%5."/>
+      <w:lvlJc w:val="left"/>
+      <w:pPr>
+        <w:ind w:left="3949" w:hanging="360"/>
+      </w:pPr>
+    </w:lvl>
+    <w:lvl w:ilvl="5" w:tplc="0419001B" w:tentative="1">
+      <w:start w:val="1"/>
+      <w:numFmt w:val="lowerRoman"/>
+      <w:lvlText w:val="%6."/>
+      <w:lvlJc w:val="right"/>
+      <w:pPr>
+        <w:ind w:left="4669" w:hanging="180"/>
+      </w:pPr>
+    </w:lvl>
+    <w:lvl w:ilvl="6" w:tplc="0419000F" w:tentative="1">
+      <w:start w:val="1"/>
+      <w:numFmt w:val="decimal"/>
+      <w:lvlText w:val="%7."/>
+      <w:lvlJc w:val="left"/>
+      <w:pPr>
+        <w:ind w:left="5389" w:hanging="360"/>
+      </w:pPr>
+    </w:lvl>
+    <w:lvl w:ilvl="7" w:tplc="04190019" w:tentative="1">
+      <w:start w:val="1"/>
+      <w:numFmt w:val="lowerLetter"/>
+      <w:lvlText w:val="%8."/>
+      <w:lvlJc w:val="left"/>
+      <w:pPr>
+        <w:ind w:left="6109" w:hanging="360"/>
+      </w:pPr>
+    </w:lvl>
+    <w:lvl w:ilvl="8" w:tplc="0419001B" w:tentative="1">
+      <w:start w:val="1"/>
+      <w:numFmt w:val="lowerRoman"/>
+      <w:lvlText w:val="%9."/>
+      <w:lvlJc w:val="right"/>
+      <w:pPr>
+        <w:ind w:left="6829" w:hanging="180"/>
+      </w:pPr>
+    </w:lvl>
+  </w:abstractNum>
+  <w:abstractNum w:abstractNumId="1" w15:restartNumberingAfterBreak="0">
     <w:nsid w:val="74A11076"/>
     <w:multiLevelType w:val="hybridMultilevel"/>
     <w:tmpl w:val="82162498"/>
@@ -544,6 +1740,9 @@
     </w:lvl>
   </w:abstractNum>
   <w:num w:numId="1">
+    <w:abstractNumId w:val="1"/>
+  </w:num>
+  <w:num w:numId="2">
     <w:abstractNumId w:val="0"/>
   </w:num>
 </w:numbering>
@@ -941,6 +2140,7 @@
   </w:latentStyles>
   <w:style w:type="paragraph" w:default="1" w:styleId="a">
     <w:name w:val="Normal"/>
+    <w:aliases w:val="Заголовки"/>
     <w:qFormat/>
     <w:rsid w:val="00F96DB2"/>
     <w:pPr>

</xml_diff>